<commit_message>
- updated Verhandlungstechnik konzept.
</commit_message>
<xml_diff>
--- a/4th_sem/vt/lehner/Verhandlungstechnik_RolandLehner.docx
+++ b/4th_sem/vt/lehner/Verhandlungstechnik_RolandLehner.docx
@@ -297,14 +297,42 @@
           <w:sz w:val="24"/>
           <w:szCs w:val="24"/>
         </w:rPr>
-        <w:t xml:space="preserve">Die grafischen Änderungen müssen umgesetzt werden. </w:t>
-      </w:r>
-      <w:r>
-        <w:rPr>
-          <w:sz w:val="24"/>
-          <w:szCs w:val="24"/>
-        </w:rPr>
-        <w:t>Die wichtigsten Features müssen umgesetzt werden.</w:t>
+        <w:t xml:space="preserve">Die grafischen Änderungen </w:t>
+      </w:r>
+      <w:r>
+        <w:rPr>
+          <w:sz w:val="24"/>
+          <w:szCs w:val="24"/>
+        </w:rPr>
+        <w:t>werden umgesetzt und</w:t>
+      </w:r>
+      <w:r>
+        <w:rPr>
+          <w:sz w:val="24"/>
+          <w:szCs w:val="24"/>
+        </w:rPr>
+        <w:t xml:space="preserve"> </w:t>
+      </w:r>
+      <w:r>
+        <w:rPr>
+          <w:sz w:val="24"/>
+          <w:szCs w:val="24"/>
+        </w:rPr>
+        <w:t>d</w:t>
+      </w:r>
+      <w:r>
+        <w:rPr>
+          <w:sz w:val="24"/>
+          <w:szCs w:val="24"/>
+        </w:rPr>
+        <w:t xml:space="preserve">ie wichtigsten Features </w:t>
+      </w:r>
+      <w:r>
+        <w:rPr>
+          <w:sz w:val="24"/>
+          <w:szCs w:val="24"/>
+        </w:rPr>
+        <w:t>werden implementiert.</w:t>
       </w:r>
     </w:p>
     <w:p>
@@ -323,6 +351,8 @@
         </w:rPr>
         <w:t>Maximum:</w:t>
       </w:r>
+      <w:bookmarkStart w:id="0" w:name="_GoBack"/>
+      <w:bookmarkEnd w:id="0"/>
     </w:p>
     <w:p>
       <w:pPr>
@@ -359,7 +389,15 @@
         <w:pStyle w:val="Heading1"/>
       </w:pPr>
       <w:r>
-        <w:t>Potentielle Issues und Konflikte:</w:t>
+        <w:t xml:space="preserve">Potentielle </w:t>
+      </w:r>
+      <w:proofErr w:type="spellStart"/>
+      <w:r>
+        <w:t>Issues</w:t>
+      </w:r>
+      <w:proofErr w:type="spellEnd"/>
+      <w:r>
+        <w:t xml:space="preserve"> und Konflikte:</w:t>
       </w:r>
     </w:p>
     <w:p/>
@@ -387,7 +425,23 @@
           <w:sz w:val="24"/>
           <w:szCs w:val="24"/>
         </w:rPr>
-        <w:t xml:space="preserve"> Der Programmcode muss upgedated werden.</w:t>
+        <w:t xml:space="preserve"> Der Programmcode muss </w:t>
+      </w:r>
+      <w:proofErr w:type="spellStart"/>
+      <w:r>
+        <w:rPr>
+          <w:sz w:val="24"/>
+          <w:szCs w:val="24"/>
+        </w:rPr>
+        <w:t>upgedated</w:t>
+      </w:r>
+      <w:proofErr w:type="spellEnd"/>
+      <w:r>
+        <w:rPr>
+          <w:sz w:val="24"/>
+          <w:szCs w:val="24"/>
+        </w:rPr>
+        <w:t xml:space="preserve"> werden.</w:t>
       </w:r>
     </w:p>
     <w:p>
@@ -521,8 +575,6 @@
         </w:rPr>
         <w:t>Beim nächsten Meeting mit dem Kunden, sollte neben dem Projektmanager auch ein Entwickler anwesend sein, der im vor hinein Features abblocken kann, die zu aufwendig wären, um sie in einen nächsten Release zu verschieben.</w:t>
       </w:r>
-      <w:bookmarkStart w:id="0" w:name="_GoBack"/>
-      <w:bookmarkEnd w:id="0"/>
     </w:p>
     <w:sectPr>
       <w:footerReference w:type="default" r:id="rId7"/>
@@ -698,6 +750,7 @@
                                 <w:dataBinding w:prefixMappings="xmlns:ns0='http://purl.org/dc/elements/1.1/' xmlns:ns1='http://schemas.openxmlformats.org/package/2006/metadata/core-properties' " w:xpath="/ns1:coreProperties[1]/ns0:creator[1]" w:storeItemID="{6C3C8BC8-F283-45AE-878A-BAB7291924A1}"/>
                                 <w:text/>
                               </w:sdtPr>
+                              <w:sdtEndPr/>
                               <w:sdtContent>
                                 <w:r>
                                   <w:rPr>
@@ -732,6 +785,7 @@
                                 <w:dataBinding w:prefixMappings="xmlns:ns0='http://schemas.openxmlformats.org/officeDocument/2006/extended-properties' " w:xpath="/ns0:Properties[1]/ns0:Company[1]" w:storeItemID="{6668398D-A668-4E3E-A5EB-62B293D839F1}"/>
                                 <w:text/>
                               </w:sdtPr>
+                              <w:sdtEndPr/>
                               <w:sdtContent>
                                 <w:r>
                                   <w:rPr>

</xml_diff>